<commit_message>
Se termino de realizar el archivo Orden.docx
</commit_message>
<xml_diff>
--- a/Orden.docx
+++ b/Orden.docx
@@ -1092,8 +1092,6 @@
         </w:rPr>
         <w:t>No Participo en el proyecto.</w:t>
       </w:r>
-      <w:bookmarkStart w:id="0" w:name="_GoBack"/>
-      <w:bookmarkEnd w:id="0"/>
     </w:p>
     <w:p>
       <w:pPr>
@@ -1580,17 +1578,21 @@
         <w:rPr>
           <w:sz w:val="24"/>
           <w:szCs w:val="24"/>
-        </w:rPr>
-      </w:pPr>
-      <w:r>
-        <w:rPr>
-          <w:sz w:val="24"/>
-          <w:szCs w:val="24"/>
+          <w:u w:val="single"/>
+        </w:rPr>
+      </w:pPr>
+      <w:bookmarkStart w:id="0" w:name="_GoBack"/>
+      <w:r>
+        <w:rPr>
+          <w:sz w:val="24"/>
+          <w:szCs w:val="24"/>
+          <w:u w:val="single"/>
         </w:rPr>
         <w:lastRenderedPageBreak/>
         <w:t>Orden En Trello</w:t>
       </w:r>
     </w:p>
+    <w:bookmarkEnd w:id="0"/>
     <w:p>
       <w:pPr>
         <w:pStyle w:val="Ttulo1"/>
@@ -1945,7 +1947,7 @@
     <w:lsdException w:name="Table Web 2" w:semiHidden="1" w:unhideWhenUsed="1"/>
     <w:lsdException w:name="Table Web 3" w:semiHidden="1" w:unhideWhenUsed="1"/>
     <w:lsdException w:name="Balloon Text" w:semiHidden="1" w:unhideWhenUsed="1"/>
-    <w:lsdException w:name="Table Grid" w:semiHidden="1" w:uiPriority="39" w:unhideWhenUsed="1"/>
+    <w:lsdException w:name="Table Grid" w:uiPriority="39"/>
     <w:lsdException w:name="Table Theme" w:semiHidden="1" w:unhideWhenUsed="1"/>
     <w:lsdException w:name="Placeholder Text" w:semiHidden="1"/>
     <w:lsdException w:name="No Spacing" w:uiPriority="1" w:qFormat="1"/>

</xml_diff>